<commit_message>
added more information for trial court fees and updated next steps template
</commit_message>
<xml_diff>
--- a/docassemble/AppealsEntryForm/data/templates/appeals_entry_form_next_steps.docx
+++ b/docassemble/AppealsEntryForm/data/templates/appeals_entry_form_next_steps.docx
@@ -386,8 +386,6 @@
       <w:r>
         <w:t>the decision as soon as you get it. Call the court to fix any mistakes. You may need to go back in front of the judge to get the decision corrected.</w:t>
       </w:r>
-    </w:p>
-    <w:p>
       <w:bookmarkStart w:id="3" w:name="_wjzvjugefec1"/>
       <w:bookmarkStart w:id="4" w:name="_jpvqkqfibwqh"/>
       <w:bookmarkEnd w:id="3"/>
@@ -408,6 +406,14 @@
       <w:proofErr w:type="gramEnd"/>
     </w:p>
     <w:p>
+      <w:pPr>
+        <w:rPr>
+          <w:rStyle w:val="Hyperlink"/>
+        </w:rPr>
+      </w:pPr>
+      <w:r>
+        <w:t xml:space="preserve">General information about filing and Entry of Appeal: </w:t>
+      </w:r>
       <w:hyperlink r:id="rId13" w:history="1">
         <w:r>
           <w:rPr>
@@ -417,6 +423,21 @@
         </w:r>
       </w:hyperlink>
     </w:p>
+    <w:p>
+      <w:r>
+        <w:t xml:space="preserve">Learn more about filing fees here: </w:t>
+      </w:r>
+      <w:hyperlink r:id="rId14" w:history="1">
+        <w:r>
+          <w:rPr>
+            <w:rStyle w:val="Hyperlink"/>
+          </w:rPr>
+          <w:t>https://www.mass.gov/guides/electronic-filing-at-the-appeals-court#-payment-and-waiver-of-efilema.com-fees-</w:t>
+        </w:r>
+      </w:hyperlink>
+    </w:p>
+    <w:p/>
+    <w:p/>
     <w:p/>
     <w:sectPr>
       <w:type w:val="continuous"/>
@@ -2964,6 +2985,18 @@
       <w:shd w:val="clear" w:color="auto" w:fill="E1DFDD"/>
     </w:rPr>
   </w:style>
+  <w:style w:type="character" w:styleId="FollowedHyperlink">
+    <w:name w:val="FollowedHyperlink"/>
+    <w:basedOn w:val="DefaultParagraphFont"/>
+    <w:uiPriority w:val="99"/>
+    <w:semiHidden/>
+    <w:unhideWhenUsed/>
+    <w:rsid w:val="00B67A1D"/>
+    <w:rPr>
+      <w:color w:val="85DFD0" w:themeColor="followedHyperlink"/>
+      <w:u w:val="single"/>
+    </w:rPr>
+  </w:style>
 </w:styles>
 </file>
 

</xml_diff>

<commit_message>
updated templates and minor fixes
</commit_message>
<xml_diff>
--- a/docassemble/AppealsEntryForm/data/templates/appeals_entry_form_next_steps.docx
+++ b/docassemble/AppealsEntryForm/data/templates/appeals_entry_form_next_steps.docx
@@ -98,10 +98,18 @@
     <w:p>
       <w:pPr>
         <w:pStyle w:val="Heading2"/>
+        <w:rPr>
+          <w:sz w:val="19"/>
+          <w:szCs w:val="19"/>
+        </w:rPr>
       </w:pPr>
       <w:bookmarkStart w:id="0" w:name="_yntzxzfdh9ya"/>
       <w:bookmarkEnd w:id="0"/>
       <w:r>
+        <w:rPr>
+          <w:sz w:val="19"/>
+          <w:szCs w:val="19"/>
+        </w:rPr>
         <w:t>Next steps</w:t>
       </w:r>
     </w:p>
@@ -114,6 +122,8 @@
         </w:numPr>
         <w:snapToGrid w:val="0"/>
         <w:rPr>
+          <w:sz w:val="19"/>
+          <w:szCs w:val="19"/>
           <w14:textOutline w14:w="9525" w14:cap="rnd" w14:cmpd="sng" w14:algn="ctr">
             <w14:noFill/>
             <w14:prstDash w14:val="solid"/>
@@ -123,6 +133,8 @@
       </w:pPr>
       <w:r>
         <w:rPr>
+          <w:sz w:val="19"/>
+          <w:szCs w:val="19"/>
           <w14:textOutline w14:w="9525" w14:cap="rnd" w14:cmpd="sng" w14:algn="ctr">
             <w14:noFill/>
             <w14:prstDash w14:val="solid"/>
@@ -132,10 +144,16 @@
         <w:t xml:space="preserve">File this </w:t>
       </w:r>
       <w:r>
+        <w:rPr>
+          <w:sz w:val="19"/>
+          <w:szCs w:val="19"/>
+        </w:rPr>
         <w:t xml:space="preserve">appeal with the court </w:t>
       </w:r>
       <w:r>
         <w:rPr>
+          <w:sz w:val="19"/>
+          <w:szCs w:val="19"/>
           <w14:textOutline w14:w="9525" w14:cap="rnd" w14:cmpd="sng" w14:algn="ctr">
             <w14:noFill/>
             <w14:prstDash w14:val="solid"/>
@@ -153,16 +171,40 @@
           <w:numId w:val="1"/>
         </w:numPr>
         <w:spacing w:after="0"/>
-      </w:pPr>
-      <w:r>
+        <w:rPr>
+          <w:b/>
+          <w:bCs/>
+          <w:sz w:val="19"/>
+          <w:szCs w:val="19"/>
+        </w:rPr>
+      </w:pPr>
+      <w:r>
+        <w:rPr>
+          <w:b/>
+          <w:bCs/>
+          <w:sz w:val="19"/>
+          <w:szCs w:val="19"/>
+        </w:rPr>
         <w:t xml:space="preserve">The completed form and any necessary fee or motion to waive the fee must </w:t>
       </w:r>
       <w:proofErr w:type="gramStart"/>
       <w:r>
+        <w:rPr>
+          <w:b/>
+          <w:bCs/>
+          <w:sz w:val="19"/>
+          <w:szCs w:val="19"/>
+        </w:rPr>
         <w:t>be received</w:t>
       </w:r>
       <w:proofErr w:type="gramEnd"/>
       <w:r>
+        <w:rPr>
+          <w:b/>
+          <w:bCs/>
+          <w:sz w:val="19"/>
+          <w:szCs w:val="19"/>
+        </w:rPr>
         <w:t xml:space="preserve"> within 14 days of your receipt of the notice of assembly from the clerk of the lower court.</w:t>
       </w:r>
     </w:p>
@@ -175,6 +217,8 @@
         </w:numPr>
         <w:snapToGrid w:val="0"/>
         <w:rPr>
+          <w:sz w:val="19"/>
+          <w:szCs w:val="19"/>
           <w14:textOutline w14:w="9525" w14:cap="rnd" w14:cmpd="sng" w14:algn="ctr">
             <w14:noFill/>
             <w14:prstDash w14:val="solid"/>
@@ -184,6 +228,8 @@
       </w:pPr>
       <w:r>
         <w:rPr>
+          <w:sz w:val="19"/>
+          <w:szCs w:val="19"/>
           <w14:textOutline w14:w="9525" w14:cap="rnd" w14:cmpd="sng" w14:algn="ctr">
             <w14:noFill/>
             <w14:prstDash w14:val="solid"/>
@@ -194,6 +240,8 @@
       </w:r>
       <w:r>
         <w:rPr>
+          <w:sz w:val="19"/>
+          <w:szCs w:val="19"/>
           <w14:textOutline w14:w="9525" w14:cap="rnd" w14:cmpd="sng" w14:algn="ctr">
             <w14:noFill/>
             <w14:prstDash w14:val="solid"/>
@@ -204,6 +252,8 @@
       </w:r>
       <w:r>
         <w:rPr>
+          <w:sz w:val="19"/>
+          <w:szCs w:val="19"/>
           <w14:textOutline w14:w="9525" w14:cap="rnd" w14:cmpd="sng" w14:algn="ctr">
             <w14:noFill/>
             <w14:prstDash w14:val="solid"/>
@@ -222,8 +272,8 @@
         </w:numPr>
         <w:snapToGrid w:val="0"/>
         <w:rPr>
-          <w:b/>
-          <w:bCs/>
+          <w:sz w:val="19"/>
+          <w:szCs w:val="19"/>
           <w14:textOutline w14:w="9525" w14:cap="rnd" w14:cmpd="sng" w14:algn="ctr">
             <w14:noFill/>
             <w14:prstDash w14:val="solid"/>
@@ -233,8 +283,8 @@
       </w:pPr>
       <w:r>
         <w:rPr>
-          <w:b/>
-          <w:bCs/>
+          <w:sz w:val="19"/>
+          <w:szCs w:val="19"/>
           <w14:textOutline w14:w="9525" w14:cap="rnd" w14:cmpd="sng" w14:algn="ctr">
             <w14:noFill/>
             <w14:prstDash w14:val="solid"/>
@@ -253,6 +303,8 @@
         </w:numPr>
         <w:snapToGrid w:val="0"/>
         <w:rPr>
+          <w:sz w:val="19"/>
+          <w:szCs w:val="19"/>
           <w14:textOutline w14:w="9525" w14:cap="rnd" w14:cmpd="sng" w14:algn="ctr">
             <w14:noFill/>
             <w14:prstDash w14:val="solid"/>
@@ -262,6 +314,8 @@
       </w:pPr>
       <w:r>
         <w:rPr>
+          <w:sz w:val="19"/>
+          <w:szCs w:val="19"/>
           <w14:textOutline w14:w="9525" w14:cap="rnd" w14:cmpd="sng" w14:algn="ctr">
             <w14:noFill/>
             <w14:prstDash w14:val="solid"/>
@@ -273,117 +327,188 @@
     </w:p>
     <w:p>
       <w:pPr>
-        <w:pStyle w:val="Heading2"/>
+        <w:pStyle w:val="NumberedList"/>
+        <w:rPr>
+          <w:b/>
+          <w:bCs/>
+          <w:sz w:val="19"/>
+          <w:szCs w:val="19"/>
+        </w:rPr>
+      </w:pPr>
+      <w:r>
+        <w:rPr>
+          <w:sz w:val="19"/>
+          <w:szCs w:val="19"/>
+          <w14:textOutline w14:w="9525" w14:cap="rnd" w14:cmpd="sng" w14:algn="ctr">
+            <w14:noFill/>
+            <w14:prstDash w14:val="solid"/>
+            <w14:bevel/>
+          </w14:textOutline>
+        </w:rPr>
+        <w:t xml:space="preserve">NOTE: </w:t>
+      </w:r>
+      <w:r>
+        <w:rPr>
+          <w:b/>
+          <w:bCs/>
+          <w:sz w:val="19"/>
+          <w:szCs w:val="19"/>
+        </w:rPr>
+        <w:t xml:space="preserve">All parties to the case must </w:t>
+      </w:r>
+      <w:proofErr w:type="gramStart"/>
+      <w:r>
+        <w:rPr>
+          <w:b/>
+          <w:bCs/>
+          <w:sz w:val="19"/>
+          <w:szCs w:val="19"/>
+        </w:rPr>
+        <w:t>submit</w:t>
+      </w:r>
+      <w:proofErr w:type="gramEnd"/>
+      <w:r>
+        <w:rPr>
+          <w:b/>
+          <w:bCs/>
+          <w:sz w:val="19"/>
+          <w:szCs w:val="19"/>
+        </w:rPr>
+        <w:t xml:space="preserve"> an Appeal Entry form. </w:t>
+      </w:r>
+    </w:p>
+    <w:p>
+      <w:pPr>
+        <w:snapToGrid w:val="0"/>
+        <w:rPr>
+          <w:sz w:val="19"/>
+          <w:szCs w:val="19"/>
+          <w14:textOutline w14:w="9525" w14:cap="rnd" w14:cmpd="sng" w14:algn="ctr">
+            <w14:noFill/>
+            <w14:prstDash w14:val="solid"/>
+            <w14:bevel/>
+          </w14:textOutline>
+        </w:rPr>
+      </w:pPr>
+    </w:p>
+    <w:p>
+      <w:pPr>
+        <w:pStyle w:val="NumberedList"/>
+        <w:rPr>
+          <w:sz w:val="19"/>
+          <w:szCs w:val="19"/>
+        </w:rPr>
       </w:pPr>
       <w:bookmarkStart w:id="1" w:name="_4szgtqe6ov1h"/>
       <w:bookmarkEnd w:id="1"/>
-      <w:r>
-        <w:t>To file your appeal right away</w:t>
-      </w:r>
     </w:p>
     <w:p>
       <w:pPr>
-        <w:pStyle w:val="NumberedList"/>
-        <w:numPr>
-          <w:ilvl w:val="0"/>
-          <w:numId w:val="3"/>
-        </w:numPr>
-      </w:pPr>
-      <w:r>
-        <w:t xml:space="preserve">Look over the forms below, one more time. Make sure everything is correct. </w:t>
+        <w:pStyle w:val="Heading2"/>
+        <w:rPr>
+          <w:sz w:val="19"/>
+          <w:szCs w:val="19"/>
+        </w:rPr>
+      </w:pPr>
+      <w:r>
+        <w:rPr>
+          <w:sz w:val="19"/>
+          <w:szCs w:val="19"/>
+        </w:rPr>
+        <w:t>What happens after I file my appeal?</w:t>
       </w:r>
     </w:p>
     <w:p>
       <w:pPr>
-        <w:pStyle w:val="NumberedList"/>
-        <w:numPr>
-          <w:ilvl w:val="0"/>
-          <w:numId w:val="3"/>
-        </w:numPr>
-      </w:pPr>
-      <w:r>
-        <w:t xml:space="preserve">Upload a PDF to </w:t>
-      </w:r>
-      <w:proofErr w:type="gramStart"/>
-      <w:r>
-        <w:t>eFileMA.com</w:t>
-      </w:r>
-      <w:proofErr w:type="gramEnd"/>
+        <w:rPr>
+          <w:sz w:val="19"/>
+          <w:szCs w:val="19"/>
+        </w:rPr>
+      </w:pPr>
+      <w:r>
+        <w:rPr>
+          <w:sz w:val="19"/>
+          <w:szCs w:val="19"/>
+        </w:rPr>
+        <w:t>The judge reads your appeal and the record appendix. They may decide based just on your papers, or they may schedule a hearing.</w:t>
+      </w:r>
     </w:p>
     <w:p>
       <w:pPr>
-        <w:pStyle w:val="NumberedList"/>
-        <w:numPr>
-          <w:ilvl w:val="0"/>
-          <w:numId w:val="3"/>
-        </w:numPr>
-      </w:pPr>
-      <w:r>
-        <w:t xml:space="preserve">Note: All parties to the case must </w:t>
-      </w:r>
-      <w:proofErr w:type="gramStart"/>
-      <w:r>
-        <w:t>submit</w:t>
-      </w:r>
-      <w:proofErr w:type="gramEnd"/>
-      <w:r>
-        <w:t xml:space="preserve"> an Entry of Appeal form. </w:t>
+        <w:pStyle w:val="Heading2"/>
+        <w:rPr>
+          <w:sz w:val="19"/>
+          <w:szCs w:val="19"/>
+        </w:rPr>
+      </w:pPr>
+      <w:bookmarkStart w:id="2" w:name="_7jbtnvplu76"/>
+      <w:bookmarkEnd w:id="2"/>
+      <w:r>
+        <w:rPr>
+          <w:sz w:val="19"/>
+          <w:szCs w:val="19"/>
+        </w:rPr>
+        <w:t>What happens if the judge grants my request for an appeal?</w:t>
       </w:r>
     </w:p>
     <w:p>
       <w:pPr>
-        <w:pStyle w:val="NumberedList"/>
-      </w:pPr>
+        <w:rPr>
+          <w:sz w:val="19"/>
+          <w:szCs w:val="19"/>
+        </w:rPr>
+      </w:pPr>
+      <w:r>
+        <w:rPr>
+          <w:sz w:val="19"/>
+          <w:szCs w:val="19"/>
+        </w:rPr>
+        <w:t>If the judge decides to grant your appea</w:t>
+      </w:r>
+      <w:r>
+        <w:rPr>
+          <w:sz w:val="19"/>
+          <w:szCs w:val="19"/>
+        </w:rPr>
+        <w:t>l</w:t>
+      </w:r>
+      <w:r>
+        <w:rPr>
+          <w:sz w:val="19"/>
+          <w:szCs w:val="19"/>
+        </w:rPr>
+        <w:t>:</w:t>
+      </w:r>
     </w:p>
     <w:p>
       <w:pPr>
-        <w:pStyle w:val="Heading2"/>
-      </w:pPr>
-      <w:r>
-        <w:t>What happens after I file my appeal?</w:t>
-      </w:r>
+        <w:rPr>
+          <w:b/>
+          <w:sz w:val="19"/>
+          <w:szCs w:val="19"/>
+        </w:rPr>
+      </w:pPr>
     </w:p>
     <w:p>
-      <w:r>
-        <w:t>The judge reads your appeal and the record appendix. They may decide based just on your papers, or they may schedule a hearing.</w:t>
-      </w:r>
-    </w:p>
-    <w:p>
-      <w:pPr>
-        <w:pStyle w:val="Heading2"/>
-      </w:pPr>
-      <w:bookmarkStart w:id="2" w:name="_7jbtnvplu76"/>
-      <w:bookmarkEnd w:id="2"/>
-      <w:r>
-        <w:t>What happens if the judge grants my request for an appeal?</w:t>
-      </w:r>
-    </w:p>
-    <w:p>
-      <w:r>
-        <w:t>If the judge decides to grant your appea</w:t>
-      </w:r>
-      <w:r>
-        <w:t>l</w:t>
-      </w:r>
-      <w:r>
-        <w:t>:</w:t>
-      </w:r>
-    </w:p>
-    <w:p>
-      <w:pPr>
+      <w:pPr>
+        <w:rPr>
+          <w:sz w:val="19"/>
+          <w:szCs w:val="19"/>
+        </w:rPr>
+      </w:pPr>
+      <w:r>
         <w:rPr>
           <w:b/>
-        </w:rPr>
-      </w:pPr>
-    </w:p>
-    <w:p>
-      <w:r>
-        <w:rPr>
-          <w:b/>
+          <w:sz w:val="19"/>
+          <w:szCs w:val="19"/>
         </w:rPr>
         <w:t xml:space="preserve">Read </w:t>
       </w:r>
       <w:r>
+        <w:rPr>
+          <w:sz w:val="19"/>
+          <w:szCs w:val="19"/>
+        </w:rPr>
         <w:t>the decision as soon as you get it. Call the court to fix any mistakes. You may need to go back in front of the judge to get the decision corrected.</w:t>
       </w:r>
       <w:bookmarkStart w:id="3" w:name="_wjzvjugefec1"/>
@@ -395,12 +520,24 @@
       <w:pPr>
         <w:pStyle w:val="Heading2"/>
         <w:keepNext/>
-      </w:pPr>
-      <w:r>
+        <w:rPr>
+          <w:sz w:val="19"/>
+          <w:szCs w:val="19"/>
+        </w:rPr>
+      </w:pPr>
+      <w:r>
+        <w:rPr>
+          <w:sz w:val="19"/>
+          <w:szCs w:val="19"/>
+        </w:rPr>
         <w:t xml:space="preserve">Learn </w:t>
       </w:r>
       <w:proofErr w:type="gramStart"/>
       <w:r>
+        <w:rPr>
+          <w:sz w:val="19"/>
+          <w:szCs w:val="19"/>
+        </w:rPr>
         <w:t>more</w:t>
       </w:r>
       <w:proofErr w:type="gramEnd"/>
@@ -409,36 +546,1304 @@
       <w:pPr>
         <w:rPr>
           <w:rStyle w:val="Hyperlink"/>
-        </w:rPr>
-      </w:pPr>
-      <w:r>
+          <w:sz w:val="19"/>
+          <w:szCs w:val="19"/>
+        </w:rPr>
+      </w:pPr>
+      <w:r>
+        <w:rPr>
+          <w:sz w:val="19"/>
+          <w:szCs w:val="19"/>
+        </w:rPr>
         <w:t xml:space="preserve">General information about filing and Entry of Appeal: </w:t>
       </w:r>
       <w:hyperlink r:id="rId13" w:history="1">
         <w:r>
           <w:rPr>
             <w:rStyle w:val="Hyperlink"/>
+            <w:sz w:val="19"/>
+            <w:szCs w:val="19"/>
           </w:rPr>
           <w:t>https://www.mass.gov/info-details/entering-the-appeal-civil</w:t>
         </w:r>
       </w:hyperlink>
     </w:p>
     <w:p>
-      <w:r>
+      <w:pPr>
+        <w:rPr>
+          <w:sz w:val="19"/>
+          <w:szCs w:val="19"/>
+        </w:rPr>
+      </w:pPr>
+      <w:r>
+        <w:rPr>
+          <w:sz w:val="19"/>
+          <w:szCs w:val="19"/>
+        </w:rPr>
         <w:t xml:space="preserve">Learn more about filing fees here: </w:t>
       </w:r>
       <w:hyperlink r:id="rId14" w:history="1">
         <w:r>
           <w:rPr>
             <w:rStyle w:val="Hyperlink"/>
+            <w:sz w:val="19"/>
+            <w:szCs w:val="19"/>
           </w:rPr>
-          <w:t>https://www.mass.gov/guides/electronic-filing-at-the-appeals-court#-payment-and-waiver-of-efilema.com-fees-</w:t>
+          <w:t>https://www.mass.gov/guides/electronic-filing-at-the-appeals-court#-payment-and-wai</w:t>
+        </w:r>
+        <w:r>
+          <w:rPr>
+            <w:rStyle w:val="Hyperlink"/>
+            <w:sz w:val="19"/>
+            <w:szCs w:val="19"/>
+          </w:rPr>
+          <w:t>v</w:t>
+        </w:r>
+        <w:r>
+          <w:rPr>
+            <w:rStyle w:val="Hyperlink"/>
+            <w:sz w:val="19"/>
+            <w:szCs w:val="19"/>
+          </w:rPr>
+          <w:t>er-of-efilema.com-fees-</w:t>
         </w:r>
       </w:hyperlink>
     </w:p>
     <w:p/>
     <w:p/>
     <w:p/>
+    <w:p/>
+    <w:p/>
+    <w:p/>
+    <w:p/>
+    <w:p>
+      <w:pPr>
+        <w:pStyle w:val="Heading2"/>
+        <w:rPr>
+          <w:sz w:val="19"/>
+          <w:szCs w:val="19"/>
+        </w:rPr>
+      </w:pPr>
+      <w:r>
+        <w:rPr>
+          <w:sz w:val="19"/>
+          <w:szCs w:val="19"/>
+        </w:rPr>
+        <w:t xml:space="preserve">How do I </w:t>
+      </w:r>
+      <w:r>
+        <w:rPr>
+          <w:sz w:val="19"/>
+          <w:szCs w:val="19"/>
+        </w:rPr>
+        <w:t xml:space="preserve">file the appeal and </w:t>
+      </w:r>
+      <w:r>
+        <w:rPr>
+          <w:sz w:val="19"/>
+          <w:szCs w:val="19"/>
+        </w:rPr>
+        <w:t>pay the filing fee</w:t>
+      </w:r>
+      <w:r>
+        <w:rPr>
+          <w:sz w:val="19"/>
+          <w:szCs w:val="19"/>
+        </w:rPr>
+        <w:t>?</w:t>
+      </w:r>
+    </w:p>
+    <w:p>
+      <w:pPr>
+        <w:numPr>
+          <w:ilvl w:val="0"/>
+          <w:numId w:val="12"/>
+        </w:numPr>
+        <w:rPr>
+          <w:sz w:val="19"/>
+          <w:szCs w:val="19"/>
+          <w:lang w:val="en-US"/>
+        </w:rPr>
+      </w:pPr>
+      <w:r>
+        <w:rPr>
+          <w:b/>
+          <w:bCs/>
+          <w:sz w:val="19"/>
+          <w:szCs w:val="19"/>
+          <w:lang w:val="en-US"/>
+        </w:rPr>
+        <w:t>Go to eFileMA.com.</w:t>
+      </w:r>
+      <w:r>
+        <w:rPr>
+          <w:sz w:val="19"/>
+          <w:szCs w:val="19"/>
+          <w:lang w:val="en-US"/>
+        </w:rPr>
+        <w:br/>
+        <w:t xml:space="preserve">Log in </w:t>
+      </w:r>
+      <w:r>
+        <w:rPr>
+          <w:sz w:val="19"/>
+          <w:szCs w:val="19"/>
+          <w:lang w:val="en-US"/>
+        </w:rPr>
+        <w:t xml:space="preserve">or create an account </w:t>
+      </w:r>
+      <w:r>
+        <w:rPr>
+          <w:sz w:val="19"/>
+          <w:szCs w:val="19"/>
+          <w:lang w:val="en-US"/>
+        </w:rPr>
+        <w:t xml:space="preserve">and click </w:t>
+      </w:r>
+      <w:r>
+        <w:rPr>
+          <w:b/>
+          <w:bCs/>
+          <w:sz w:val="19"/>
+          <w:szCs w:val="19"/>
+          <w:lang w:val="en-US"/>
+        </w:rPr>
+        <w:t>“Start a New Case.”</w:t>
+      </w:r>
+    </w:p>
+    <w:p>
+      <w:pPr>
+        <w:numPr>
+          <w:ilvl w:val="0"/>
+          <w:numId w:val="12"/>
+        </w:numPr>
+        <w:rPr>
+          <w:sz w:val="19"/>
+          <w:szCs w:val="19"/>
+          <w:lang w:val="en-US"/>
+        </w:rPr>
+      </w:pPr>
+      <w:r>
+        <w:rPr>
+          <w:b/>
+          <w:bCs/>
+          <w:sz w:val="19"/>
+          <w:szCs w:val="19"/>
+          <w:lang w:val="en-US"/>
+        </w:rPr>
+        <w:t>Choose the correct court location.</w:t>
+      </w:r>
+    </w:p>
+    <w:p>
+      <w:pPr>
+        <w:numPr>
+          <w:ilvl w:val="0"/>
+          <w:numId w:val="12"/>
+        </w:numPr>
+        <w:rPr>
+          <w:sz w:val="19"/>
+          <w:szCs w:val="19"/>
+          <w:lang w:val="en-US"/>
+        </w:rPr>
+      </w:pPr>
+      <w:r>
+        <w:rPr>
+          <w:b/>
+          <w:bCs/>
+          <w:sz w:val="19"/>
+          <w:szCs w:val="19"/>
+          <w:lang w:val="en-US"/>
+        </w:rPr>
+        <w:t>Upload your PDF.</w:t>
+      </w:r>
+      <w:r>
+        <w:rPr>
+          <w:sz w:val="19"/>
+          <w:szCs w:val="19"/>
+          <w:lang w:val="en-US"/>
+        </w:rPr>
+        <w:br/>
+        <w:t>When prompted, upload the Civil Appeals Entry Form you saved.</w:t>
+      </w:r>
+    </w:p>
+    <w:p>
+      <w:pPr>
+        <w:numPr>
+          <w:ilvl w:val="0"/>
+          <w:numId w:val="12"/>
+        </w:numPr>
+        <w:rPr>
+          <w:sz w:val="19"/>
+          <w:szCs w:val="19"/>
+          <w:lang w:val="en-US"/>
+        </w:rPr>
+      </w:pPr>
+      <w:r>
+        <w:rPr>
+          <w:b/>
+          <w:bCs/>
+          <w:sz w:val="19"/>
+          <w:szCs w:val="19"/>
+          <w:lang w:val="en-US"/>
+        </w:rPr>
+        <w:t>Submit payment.</w:t>
+      </w:r>
+      <w:r>
+        <w:rPr>
+          <w:sz w:val="19"/>
+          <w:szCs w:val="19"/>
+          <w:lang w:val="en-US"/>
+        </w:rPr>
+        <w:br/>
+        <w:t xml:space="preserve">The system will ask for the </w:t>
+      </w:r>
+      <w:r>
+        <w:rPr>
+          <w:b/>
+          <w:bCs/>
+          <w:sz w:val="19"/>
+          <w:szCs w:val="19"/>
+          <w:lang w:val="en-US"/>
+        </w:rPr>
+        <w:t>$300 filing fee</w:t>
+      </w:r>
+      <w:r>
+        <w:rPr>
+          <w:sz w:val="19"/>
+          <w:szCs w:val="19"/>
+          <w:lang w:val="en-US"/>
+        </w:rPr>
+        <w:t xml:space="preserve">. Enter your payment information and </w:t>
+      </w:r>
+      <w:proofErr w:type="gramStart"/>
+      <w:r>
+        <w:rPr>
+          <w:sz w:val="19"/>
+          <w:szCs w:val="19"/>
+          <w:lang w:val="en-US"/>
+        </w:rPr>
+        <w:t>submit</w:t>
+      </w:r>
+      <w:proofErr w:type="gramEnd"/>
+      <w:r>
+        <w:rPr>
+          <w:sz w:val="19"/>
+          <w:szCs w:val="19"/>
+          <w:lang w:val="en-US"/>
+        </w:rPr>
+        <w:t>.</w:t>
+      </w:r>
+    </w:p>
+    <w:p>
+      <w:pPr>
+        <w:numPr>
+          <w:ilvl w:val="0"/>
+          <w:numId w:val="12"/>
+        </w:numPr>
+        <w:rPr>
+          <w:sz w:val="19"/>
+          <w:szCs w:val="19"/>
+          <w:lang w:val="en-US"/>
+        </w:rPr>
+      </w:pPr>
+      <w:r>
+        <w:rPr>
+          <w:b/>
+          <w:bCs/>
+          <w:sz w:val="19"/>
+          <w:szCs w:val="19"/>
+          <w:lang w:val="en-US"/>
+        </w:rPr>
+        <w:t>Wait for acceptance.</w:t>
+      </w:r>
+      <w:r>
+        <w:rPr>
+          <w:sz w:val="19"/>
+          <w:szCs w:val="19"/>
+          <w:lang w:val="en-US"/>
+        </w:rPr>
+        <w:br/>
+        <w:t xml:space="preserve">The Appeals Court will review your filing. Once accepted, you will receive a </w:t>
+      </w:r>
+      <w:r>
+        <w:rPr>
+          <w:b/>
+          <w:bCs/>
+          <w:sz w:val="19"/>
+          <w:szCs w:val="19"/>
+          <w:lang w:val="en-US"/>
+        </w:rPr>
+        <w:t>notice of case entry</w:t>
+      </w:r>
+      <w:r>
+        <w:rPr>
+          <w:sz w:val="19"/>
+          <w:szCs w:val="19"/>
+          <w:lang w:val="en-US"/>
+        </w:rPr>
+        <w:t xml:space="preserve"> with your new docket </w:t>
+      </w:r>
+      <w:proofErr w:type="gramStart"/>
+      <w:r>
+        <w:rPr>
+          <w:sz w:val="19"/>
+          <w:szCs w:val="19"/>
+          <w:lang w:val="en-US"/>
+        </w:rPr>
+        <w:t>number</w:t>
+      </w:r>
+      <w:proofErr w:type="gramEnd"/>
+      <w:r>
+        <w:rPr>
+          <w:sz w:val="19"/>
+          <w:szCs w:val="19"/>
+          <w:lang w:val="en-US"/>
+        </w:rPr>
+        <w:t xml:space="preserve"> </w:t>
+      </w:r>
+    </w:p>
+    <w:p>
+      <w:pPr>
+        <w:numPr>
+          <w:ilvl w:val="0"/>
+          <w:numId w:val="12"/>
+        </w:numPr>
+        <w:rPr>
+          <w:sz w:val="19"/>
+          <w:szCs w:val="19"/>
+          <w:lang w:val="en-US"/>
+        </w:rPr>
+      </w:pPr>
+      <w:r>
+        <w:rPr>
+          <w:b/>
+          <w:bCs/>
+          <w:sz w:val="19"/>
+          <w:szCs w:val="19"/>
+          <w:lang w:val="en-US"/>
+        </w:rPr>
+        <w:t>After the case is entered.</w:t>
+      </w:r>
+      <w:r>
+        <w:rPr>
+          <w:sz w:val="19"/>
+          <w:szCs w:val="19"/>
+          <w:lang w:val="en-US"/>
+        </w:rPr>
+        <w:br/>
+        <w:t xml:space="preserve">You can file </w:t>
+      </w:r>
+      <w:proofErr w:type="gramStart"/>
+      <w:r>
+        <w:rPr>
+          <w:sz w:val="19"/>
+          <w:szCs w:val="19"/>
+          <w:lang w:val="en-US"/>
+        </w:rPr>
+        <w:t>additional</w:t>
+      </w:r>
+      <w:proofErr w:type="gramEnd"/>
+      <w:r>
+        <w:rPr>
+          <w:sz w:val="19"/>
+          <w:szCs w:val="19"/>
+          <w:lang w:val="en-US"/>
+        </w:rPr>
+        <w:t xml:space="preserve"> documents by choosing </w:t>
+      </w:r>
+      <w:r>
+        <w:rPr>
+          <w:b/>
+          <w:bCs/>
+          <w:sz w:val="19"/>
+          <w:szCs w:val="19"/>
+          <w:lang w:val="en-US"/>
+        </w:rPr>
+        <w:t>“File into an Existing Case”</w:t>
+      </w:r>
+      <w:r>
+        <w:rPr>
+          <w:sz w:val="19"/>
+          <w:szCs w:val="19"/>
+          <w:lang w:val="en-US"/>
+        </w:rPr>
+        <w:t xml:space="preserve"> on eFileMA.com.</w:t>
+      </w:r>
+    </w:p>
+    <w:p>
+      <w:pPr>
+        <w:pStyle w:val="Heading2"/>
+        <w:rPr>
+          <w:sz w:val="19"/>
+          <w:szCs w:val="19"/>
+        </w:rPr>
+      </w:pPr>
+      <w:r>
+        <w:rPr>
+          <w:sz w:val="19"/>
+          <w:szCs w:val="19"/>
+        </w:rPr>
+        <w:t xml:space="preserve">How </w:t>
+      </w:r>
+      <w:r>
+        <w:rPr>
+          <w:sz w:val="19"/>
+          <w:szCs w:val="19"/>
+        </w:rPr>
+        <w:t xml:space="preserve">do I </w:t>
+      </w:r>
+      <w:r>
+        <w:rPr>
+          <w:sz w:val="19"/>
+          <w:szCs w:val="19"/>
+        </w:rPr>
+        <w:t xml:space="preserve">file the appeal and </w:t>
+      </w:r>
+      <w:r>
+        <w:rPr>
+          <w:sz w:val="19"/>
+          <w:szCs w:val="19"/>
+        </w:rPr>
+        <w:t xml:space="preserve">waive the filing fee? </w:t>
+      </w:r>
+    </w:p>
+    <w:p>
+      <w:pPr>
+        <w:numPr>
+          <w:ilvl w:val="0"/>
+          <w:numId w:val="13"/>
+        </w:numPr>
+        <w:rPr>
+          <w:sz w:val="19"/>
+          <w:szCs w:val="19"/>
+          <w:lang w:val="en-US"/>
+        </w:rPr>
+      </w:pPr>
+      <w:r>
+        <w:rPr>
+          <w:b/>
+          <w:bCs/>
+          <w:sz w:val="19"/>
+          <w:szCs w:val="19"/>
+          <w:lang w:val="en-US"/>
+        </w:rPr>
+        <w:t>Go to eFileMA.com.</w:t>
+      </w:r>
+      <w:r>
+        <w:rPr>
+          <w:sz w:val="19"/>
+          <w:szCs w:val="19"/>
+          <w:lang w:val="en-US"/>
+        </w:rPr>
+        <w:br/>
+        <w:t xml:space="preserve">Log in </w:t>
+      </w:r>
+      <w:r>
+        <w:rPr>
+          <w:sz w:val="19"/>
+          <w:szCs w:val="19"/>
+          <w:lang w:val="en-US"/>
+        </w:rPr>
+        <w:t xml:space="preserve">or create an account </w:t>
+      </w:r>
+      <w:r>
+        <w:rPr>
+          <w:sz w:val="19"/>
+          <w:szCs w:val="19"/>
+          <w:lang w:val="en-US"/>
+        </w:rPr>
+        <w:t xml:space="preserve">and click </w:t>
+      </w:r>
+      <w:r>
+        <w:rPr>
+          <w:b/>
+          <w:bCs/>
+          <w:sz w:val="19"/>
+          <w:szCs w:val="19"/>
+          <w:lang w:val="en-US"/>
+        </w:rPr>
+        <w:t>“Start a New Case.”</w:t>
+      </w:r>
+    </w:p>
+    <w:p>
+      <w:pPr>
+        <w:numPr>
+          <w:ilvl w:val="0"/>
+          <w:numId w:val="13"/>
+        </w:numPr>
+        <w:rPr>
+          <w:sz w:val="19"/>
+          <w:szCs w:val="19"/>
+          <w:lang w:val="en-US"/>
+        </w:rPr>
+      </w:pPr>
+      <w:r>
+        <w:rPr>
+          <w:b/>
+          <w:bCs/>
+          <w:sz w:val="19"/>
+          <w:szCs w:val="19"/>
+          <w:lang w:val="en-US"/>
+        </w:rPr>
+        <w:t xml:space="preserve">Choose the correct court </w:t>
+      </w:r>
+      <w:proofErr w:type="gramStart"/>
+      <w:r>
+        <w:rPr>
+          <w:b/>
+          <w:bCs/>
+          <w:sz w:val="19"/>
+          <w:szCs w:val="19"/>
+          <w:lang w:val="en-US"/>
+        </w:rPr>
+        <w:t>location</w:t>
+      </w:r>
+      <w:proofErr w:type="gramEnd"/>
+    </w:p>
+    <w:p>
+      <w:pPr>
+        <w:numPr>
+          <w:ilvl w:val="0"/>
+          <w:numId w:val="13"/>
+        </w:numPr>
+        <w:rPr>
+          <w:sz w:val="19"/>
+          <w:szCs w:val="19"/>
+          <w:lang w:val="en-US"/>
+        </w:rPr>
+      </w:pPr>
+      <w:r>
+        <w:rPr>
+          <w:b/>
+          <w:bCs/>
+          <w:sz w:val="19"/>
+          <w:szCs w:val="19"/>
+          <w:lang w:val="en-US"/>
+        </w:rPr>
+        <w:t>Enter the case information.</w:t>
+      </w:r>
+      <w:r>
+        <w:rPr>
+          <w:rFonts w:ascii="MS Gothic" w:eastAsia="MS Gothic" w:hAnsi="MS Gothic" w:cs="MS Gothic" w:hint="eastAsia"/>
+          <w:sz w:val="19"/>
+          <w:szCs w:val="19"/>
+          <w:lang w:val="en-US"/>
+        </w:rPr>
+        <w:t> +</w:t>
+      </w:r>
+      <w:r>
+        <w:rPr>
+          <w:sz w:val="19"/>
+          <w:szCs w:val="19"/>
+          <w:lang w:val="en-US"/>
+        </w:rPr>
+        <w:t xml:space="preserve">Fill in all required </w:t>
+      </w:r>
+      <w:r>
+        <w:rPr>
+          <w:b/>
+          <w:bCs/>
+          <w:sz w:val="19"/>
+          <w:szCs w:val="19"/>
+          <w:lang w:val="en-US"/>
+        </w:rPr>
+        <w:t>case information</w:t>
+      </w:r>
+      <w:r>
+        <w:rPr>
+          <w:sz w:val="19"/>
+          <w:szCs w:val="19"/>
+          <w:lang w:val="en-US"/>
+        </w:rPr>
+        <w:t xml:space="preserve"> and </w:t>
+      </w:r>
+      <w:r>
+        <w:rPr>
+          <w:b/>
+          <w:bCs/>
+          <w:sz w:val="19"/>
+          <w:szCs w:val="19"/>
+          <w:lang w:val="en-US"/>
+        </w:rPr>
+        <w:t>party information</w:t>
+      </w:r>
+      <w:r>
+        <w:rPr>
+          <w:sz w:val="19"/>
+          <w:szCs w:val="19"/>
+          <w:lang w:val="en-US"/>
+        </w:rPr>
+        <w:t xml:space="preserve"> fields.</w:t>
+      </w:r>
+    </w:p>
+    <w:p>
+      <w:pPr>
+        <w:numPr>
+          <w:ilvl w:val="0"/>
+          <w:numId w:val="13"/>
+        </w:numPr>
+        <w:rPr>
+          <w:sz w:val="19"/>
+          <w:szCs w:val="19"/>
+          <w:lang w:val="en-US"/>
+        </w:rPr>
+      </w:pPr>
+      <w:r>
+        <w:rPr>
+          <w:b/>
+          <w:bCs/>
+          <w:sz w:val="19"/>
+          <w:szCs w:val="19"/>
+          <w:lang w:val="en-US"/>
+        </w:rPr>
+        <w:t>Open the “Filings” menu.</w:t>
+      </w:r>
+      <w:r>
+        <w:rPr>
+          <w:rFonts w:ascii="MS Gothic" w:eastAsia="MS Gothic" w:hAnsi="MS Gothic" w:cs="MS Gothic" w:hint="eastAsia"/>
+          <w:sz w:val="19"/>
+          <w:szCs w:val="19"/>
+          <w:lang w:val="en-US"/>
+        </w:rPr>
+        <w:t> +</w:t>
+      </w:r>
+      <w:r>
+        <w:rPr>
+          <w:sz w:val="19"/>
+          <w:szCs w:val="19"/>
+          <w:lang w:val="en-US"/>
+        </w:rPr>
+        <w:t xml:space="preserve">Under </w:t>
+      </w:r>
+      <w:r>
+        <w:rPr>
+          <w:b/>
+          <w:bCs/>
+          <w:sz w:val="19"/>
+          <w:szCs w:val="19"/>
+          <w:lang w:val="en-US"/>
+        </w:rPr>
+        <w:t>Filings</w:t>
+      </w:r>
+      <w:r>
+        <w:rPr>
+          <w:sz w:val="19"/>
+          <w:szCs w:val="19"/>
+          <w:lang w:val="en-US"/>
+        </w:rPr>
+        <w:t xml:space="preserve">, choose </w:t>
+      </w:r>
+      <w:r>
+        <w:rPr>
+          <w:b/>
+          <w:bCs/>
+          <w:sz w:val="19"/>
+          <w:szCs w:val="19"/>
+          <w:lang w:val="en-US"/>
+        </w:rPr>
+        <w:t>“Indigency motion to waive fees.”</w:t>
+      </w:r>
+    </w:p>
+    <w:p>
+      <w:pPr>
+        <w:numPr>
+          <w:ilvl w:val="0"/>
+          <w:numId w:val="13"/>
+        </w:numPr>
+        <w:rPr>
+          <w:sz w:val="19"/>
+          <w:szCs w:val="19"/>
+          <w:lang w:val="en-US"/>
+        </w:rPr>
+      </w:pPr>
+      <w:r>
+        <w:rPr>
+          <w:b/>
+          <w:bCs/>
+          <w:sz w:val="19"/>
+          <w:szCs w:val="19"/>
+          <w:lang w:val="en-US"/>
+        </w:rPr>
+        <w:t>Upload your motion to waive the fee.</w:t>
+      </w:r>
+      <w:r>
+        <w:rPr>
+          <w:b/>
+          <w:bCs/>
+          <w:sz w:val="19"/>
+          <w:szCs w:val="19"/>
+          <w:lang w:val="en-US"/>
+        </w:rPr>
+        <w:t xml:space="preserve"> </w:t>
+      </w:r>
+      <w:r>
+        <w:rPr>
+          <w:sz w:val="19"/>
+          <w:szCs w:val="19"/>
+          <w:lang w:val="en-US"/>
+        </w:rPr>
+        <w:t xml:space="preserve">Create motion using this template: </w:t>
+      </w:r>
+      <w:r>
+        <w:rPr>
+          <w:sz w:val="19"/>
+          <w:szCs w:val="19"/>
+          <w:lang w:val="en-US"/>
+        </w:rPr>
+        <w:fldChar w:fldCharType="begin"/>
+      </w:r>
+      <w:ins w:id="5" w:author="Lynch, Kathryn" w:date="2025-11-20T13:49:00Z" w16du:dateUtc="2025-11-20T18:49:00Z">
+        <w:r>
+          <w:rPr>
+            <w:sz w:val="19"/>
+            <w:szCs w:val="19"/>
+            <w:lang w:val="en-US"/>
+          </w:rPr>
+          <w:instrText>HYPERLINK "</w:instrText>
+        </w:r>
+      </w:ins>
+      <w:r>
+        <w:rPr>
+          <w:sz w:val="19"/>
+          <w:szCs w:val="19"/>
+          <w:lang w:val="en-US"/>
+        </w:rPr>
+        <w:instrText>https://www.mass.gov/doc/motion-to-waive-entry-fee/download</w:instrText>
+      </w:r>
+      <w:ins w:id="6" w:author="Lynch, Kathryn" w:date="2025-11-20T13:49:00Z" w16du:dateUtc="2025-11-20T18:49:00Z">
+        <w:r>
+          <w:rPr>
+            <w:sz w:val="19"/>
+            <w:szCs w:val="19"/>
+            <w:lang w:val="en-US"/>
+          </w:rPr>
+          <w:instrText>"</w:instrText>
+        </w:r>
+      </w:ins>
+      <w:r>
+        <w:rPr>
+          <w:sz w:val="19"/>
+          <w:szCs w:val="19"/>
+          <w:lang w:val="en-US"/>
+        </w:rPr>
+        <w:fldChar w:fldCharType="separate"/>
+      </w:r>
+      <w:r>
+        <w:rPr>
+          <w:rStyle w:val="Hyperlink"/>
+          <w:sz w:val="19"/>
+          <w:szCs w:val="19"/>
+          <w:lang w:val="en-US"/>
+        </w:rPr>
+        <w:t>https://www.mass.gov/doc/motion-to-waive-entry-fee/download</w:t>
+      </w:r>
+      <w:r>
+        <w:rPr>
+          <w:sz w:val="19"/>
+          <w:szCs w:val="19"/>
+          <w:lang w:val="en-US"/>
+        </w:rPr>
+        <w:fldChar w:fldCharType="end"/>
+      </w:r>
+      <w:r>
+        <w:rPr>
+          <w:sz w:val="19"/>
+          <w:szCs w:val="19"/>
+          <w:lang w:val="en-US"/>
+        </w:rPr>
+        <w:t>.</w:t>
+      </w:r>
+      <w:r>
+        <w:rPr>
+          <w:rFonts w:ascii="MS Gothic" w:eastAsia="MS Gothic" w:hAnsi="MS Gothic" w:cs="MS Gothic"/>
+          <w:sz w:val="19"/>
+          <w:szCs w:val="19"/>
+          <w:lang w:val="en-US"/>
+        </w:rPr>
+        <w:t xml:space="preserve"> </w:t>
+      </w:r>
+      <w:r>
+        <w:rPr>
+          <w:sz w:val="19"/>
+          <w:szCs w:val="19"/>
+          <w:lang w:val="en-US"/>
+        </w:rPr>
+        <w:t xml:space="preserve">Under </w:t>
+      </w:r>
+      <w:r>
+        <w:rPr>
+          <w:b/>
+          <w:bCs/>
+          <w:sz w:val="19"/>
+          <w:szCs w:val="19"/>
+          <w:lang w:val="en-US"/>
+        </w:rPr>
+        <w:t>Lead Document</w:t>
+      </w:r>
+      <w:r>
+        <w:rPr>
+          <w:sz w:val="19"/>
+          <w:szCs w:val="19"/>
+          <w:lang w:val="en-US"/>
+        </w:rPr>
+        <w:t xml:space="preserve">, click </w:t>
+      </w:r>
+      <w:r>
+        <w:rPr>
+          <w:b/>
+          <w:bCs/>
+          <w:sz w:val="19"/>
+          <w:szCs w:val="19"/>
+          <w:lang w:val="en-US"/>
+        </w:rPr>
+        <w:t>Upload</w:t>
+      </w:r>
+      <w:r>
+        <w:rPr>
+          <w:sz w:val="19"/>
+          <w:szCs w:val="19"/>
+          <w:lang w:val="en-US"/>
+        </w:rPr>
+        <w:t xml:space="preserve"> and attach your </w:t>
+      </w:r>
+      <w:r>
+        <w:rPr>
+          <w:b/>
+          <w:bCs/>
+          <w:sz w:val="19"/>
+          <w:szCs w:val="19"/>
+          <w:lang w:val="en-US"/>
+        </w:rPr>
+        <w:t>PDF motion to waive the entry fee</w:t>
+      </w:r>
+      <w:r>
+        <w:rPr>
+          <w:sz w:val="19"/>
+          <w:szCs w:val="19"/>
+          <w:lang w:val="en-US"/>
+        </w:rPr>
+        <w:t>.</w:t>
+      </w:r>
+      <w:r>
+        <w:rPr>
+          <w:rFonts w:ascii="MS Gothic" w:eastAsia="MS Gothic" w:hAnsi="MS Gothic" w:cs="MS Gothic"/>
+          <w:sz w:val="19"/>
+          <w:szCs w:val="19"/>
+          <w:lang w:val="en-US"/>
+        </w:rPr>
+        <w:t xml:space="preserve"> </w:t>
+      </w:r>
+      <w:r>
+        <w:rPr>
+          <w:sz w:val="19"/>
+          <w:szCs w:val="19"/>
+          <w:lang w:val="en-US"/>
+        </w:rPr>
+        <w:t xml:space="preserve">After it appears, open the </w:t>
+      </w:r>
+      <w:r>
+        <w:rPr>
+          <w:b/>
+          <w:bCs/>
+          <w:sz w:val="19"/>
+          <w:szCs w:val="19"/>
+          <w:lang w:val="en-US"/>
+        </w:rPr>
+        <w:t>Security</w:t>
+      </w:r>
+      <w:r>
+        <w:rPr>
+          <w:sz w:val="19"/>
+          <w:szCs w:val="19"/>
+          <w:lang w:val="en-US"/>
+        </w:rPr>
+        <w:t xml:space="preserve"> dropdown and select </w:t>
+      </w:r>
+      <w:r>
+        <w:rPr>
+          <w:b/>
+          <w:bCs/>
+          <w:sz w:val="19"/>
+          <w:szCs w:val="19"/>
+          <w:lang w:val="en-US"/>
+        </w:rPr>
+        <w:t>Public</w:t>
+      </w:r>
+      <w:r>
+        <w:rPr>
+          <w:sz w:val="19"/>
+          <w:szCs w:val="19"/>
+          <w:lang w:val="en-US"/>
+        </w:rPr>
+        <w:t>.</w:t>
+      </w:r>
+      <w:r>
+        <w:rPr>
+          <w:rFonts w:ascii="MS Gothic" w:eastAsia="MS Gothic" w:hAnsi="MS Gothic" w:cs="MS Gothic"/>
+          <w:sz w:val="19"/>
+          <w:szCs w:val="19"/>
+          <w:lang w:val="en-US"/>
+        </w:rPr>
+        <w:t xml:space="preserve"> </w:t>
+      </w:r>
+      <w:r>
+        <w:rPr>
+          <w:sz w:val="19"/>
+          <w:szCs w:val="19"/>
+          <w:lang w:val="en-US"/>
+        </w:rPr>
+        <w:t xml:space="preserve">Click </w:t>
+      </w:r>
+      <w:r>
+        <w:rPr>
+          <w:b/>
+          <w:bCs/>
+          <w:sz w:val="19"/>
+          <w:szCs w:val="19"/>
+          <w:lang w:val="en-US"/>
+        </w:rPr>
+        <w:t>Save Changes</w:t>
+      </w:r>
+      <w:r>
+        <w:rPr>
+          <w:sz w:val="19"/>
+          <w:szCs w:val="19"/>
+          <w:lang w:val="en-US"/>
+        </w:rPr>
+        <w:t>.</w:t>
+      </w:r>
+    </w:p>
+    <w:p>
+      <w:pPr>
+        <w:numPr>
+          <w:ilvl w:val="0"/>
+          <w:numId w:val="13"/>
+        </w:numPr>
+        <w:rPr>
+          <w:sz w:val="19"/>
+          <w:szCs w:val="19"/>
+          <w:lang w:val="en-US"/>
+        </w:rPr>
+      </w:pPr>
+      <w:r>
+        <w:rPr>
+          <w:b/>
+          <w:bCs/>
+          <w:sz w:val="19"/>
+          <w:szCs w:val="19"/>
+          <w:lang w:val="en-US"/>
+        </w:rPr>
+        <w:t>Upload the affidavit of indigency.</w:t>
+      </w:r>
+      <w:r>
+        <w:rPr>
+          <w:rFonts w:ascii="MS Gothic" w:eastAsia="MS Gothic" w:hAnsi="MS Gothic" w:cs="MS Gothic" w:hint="eastAsia"/>
+          <w:sz w:val="19"/>
+          <w:szCs w:val="19"/>
+          <w:lang w:val="en-US"/>
+        </w:rPr>
+        <w:t> +</w:t>
+      </w:r>
+      <w:r>
+        <w:rPr>
+          <w:rFonts w:eastAsia="MS Gothic" w:cstheme="minorHAnsi"/>
+          <w:sz w:val="19"/>
+          <w:szCs w:val="19"/>
+          <w:lang w:val="en-US"/>
+        </w:rPr>
+        <w:t xml:space="preserve">Create affidavit of indigency: </w:t>
+      </w:r>
+      <w:hyperlink r:id="rId15" w:history="1">
+        <w:r>
+          <w:rPr>
+            <w:rStyle w:val="Hyperlink"/>
+            <w:rFonts w:eastAsia="MS Gothic" w:cstheme="minorHAnsi"/>
+            <w:sz w:val="19"/>
+            <w:szCs w:val="19"/>
+            <w:lang w:val="en-US"/>
+          </w:rPr>
+          <w:t>https://courtformsonline.org/ma/forms/affidavit-of-indigency-fee-waiver</w:t>
+        </w:r>
+      </w:hyperlink>
+      <w:r>
+        <w:rPr>
+          <w:rFonts w:eastAsia="MS Gothic" w:cstheme="minorHAnsi"/>
+          <w:sz w:val="19"/>
+          <w:szCs w:val="19"/>
+          <w:lang w:val="en-US"/>
+        </w:rPr>
+        <w:t>.</w:t>
+      </w:r>
+      <w:r>
+        <w:rPr>
+          <w:sz w:val="19"/>
+          <w:szCs w:val="19"/>
+          <w:lang w:val="en-US"/>
+        </w:rPr>
+        <w:t xml:space="preserve"> </w:t>
+      </w:r>
+      <w:r>
+        <w:rPr>
+          <w:sz w:val="19"/>
+          <w:szCs w:val="19"/>
+          <w:lang w:val="en-US"/>
+        </w:rPr>
+        <w:t xml:space="preserve"> Click </w:t>
+      </w:r>
+      <w:r>
+        <w:rPr>
+          <w:b/>
+          <w:bCs/>
+          <w:sz w:val="19"/>
+          <w:szCs w:val="19"/>
+          <w:lang w:val="en-US"/>
+        </w:rPr>
+        <w:t>Add Another Filing</w:t>
+      </w:r>
+      <w:r>
+        <w:rPr>
+          <w:sz w:val="19"/>
+          <w:szCs w:val="19"/>
+          <w:lang w:val="en-US"/>
+        </w:rPr>
+        <w:t>.</w:t>
+      </w:r>
+      <w:r>
+        <w:rPr>
+          <w:rFonts w:ascii="MS Gothic" w:eastAsia="MS Gothic" w:hAnsi="MS Gothic" w:cs="MS Gothic"/>
+          <w:sz w:val="19"/>
+          <w:szCs w:val="19"/>
+          <w:lang w:val="en-US"/>
+        </w:rPr>
+        <w:t xml:space="preserve"> </w:t>
+      </w:r>
+      <w:r>
+        <w:rPr>
+          <w:sz w:val="19"/>
+          <w:szCs w:val="19"/>
+          <w:lang w:val="en-US"/>
+        </w:rPr>
+        <w:t xml:space="preserve">Choose the filing code </w:t>
+      </w:r>
+      <w:r>
+        <w:rPr>
+          <w:b/>
+          <w:bCs/>
+          <w:sz w:val="19"/>
+          <w:szCs w:val="19"/>
+          <w:lang w:val="en-US"/>
+        </w:rPr>
+        <w:t>“Indigency Affidavit.”</w:t>
+      </w:r>
+      <w:r>
+        <w:rPr>
+          <w:rFonts w:ascii="MS Gothic" w:eastAsia="MS Gothic" w:hAnsi="MS Gothic" w:cs="MS Gothic"/>
+          <w:sz w:val="19"/>
+          <w:szCs w:val="19"/>
+          <w:lang w:val="en-US"/>
+        </w:rPr>
+        <w:t xml:space="preserve"> </w:t>
+      </w:r>
+      <w:r>
+        <w:rPr>
+          <w:sz w:val="19"/>
+          <w:szCs w:val="19"/>
+          <w:lang w:val="en-US"/>
+        </w:rPr>
+        <w:t xml:space="preserve">Upload the </w:t>
+      </w:r>
+      <w:r>
+        <w:rPr>
+          <w:b/>
+          <w:bCs/>
+          <w:sz w:val="19"/>
+          <w:szCs w:val="19"/>
+          <w:lang w:val="en-US"/>
+        </w:rPr>
+        <w:t>PDF affidavit of indigency</w:t>
+      </w:r>
+      <w:r>
+        <w:rPr>
+          <w:sz w:val="19"/>
+          <w:szCs w:val="19"/>
+          <w:lang w:val="en-US"/>
+        </w:rPr>
+        <w:t>.</w:t>
+      </w:r>
+      <w:r>
+        <w:rPr>
+          <w:sz w:val="19"/>
+          <w:szCs w:val="19"/>
+          <w:lang w:val="en-US"/>
+        </w:rPr>
+        <w:t xml:space="preserve"> </w:t>
+      </w:r>
+      <w:r>
+        <w:rPr>
+          <w:sz w:val="19"/>
+          <w:szCs w:val="19"/>
+          <w:lang w:val="en-US"/>
+        </w:rPr>
+        <w:t xml:space="preserve">Set the </w:t>
+      </w:r>
+      <w:r>
+        <w:rPr>
+          <w:b/>
+          <w:bCs/>
+          <w:sz w:val="19"/>
+          <w:szCs w:val="19"/>
+          <w:lang w:val="en-US"/>
+        </w:rPr>
+        <w:t>Security</w:t>
+      </w:r>
+      <w:r>
+        <w:rPr>
+          <w:sz w:val="19"/>
+          <w:szCs w:val="19"/>
+          <w:lang w:val="en-US"/>
+        </w:rPr>
+        <w:t xml:space="preserve"> to </w:t>
+      </w:r>
+      <w:r>
+        <w:rPr>
+          <w:b/>
+          <w:bCs/>
+          <w:sz w:val="19"/>
+          <w:szCs w:val="19"/>
+          <w:lang w:val="en-US"/>
+        </w:rPr>
+        <w:t>Impounded</w:t>
+      </w:r>
+      <w:r>
+        <w:rPr>
+          <w:sz w:val="19"/>
+          <w:szCs w:val="19"/>
+          <w:lang w:val="en-US"/>
+        </w:rPr>
+        <w:t>.</w:t>
+      </w:r>
+      <w:r>
+        <w:rPr>
+          <w:rFonts w:ascii="MS Gothic" w:eastAsia="MS Gothic" w:hAnsi="MS Gothic" w:cs="MS Gothic"/>
+          <w:sz w:val="19"/>
+          <w:szCs w:val="19"/>
+          <w:lang w:val="en-US"/>
+        </w:rPr>
+        <w:t xml:space="preserve"> </w:t>
+      </w:r>
+      <w:r>
+        <w:rPr>
+          <w:sz w:val="19"/>
+          <w:szCs w:val="19"/>
+          <w:lang w:val="en-US"/>
+        </w:rPr>
+        <w:t xml:space="preserve">Click </w:t>
+      </w:r>
+      <w:r>
+        <w:rPr>
+          <w:b/>
+          <w:bCs/>
+          <w:sz w:val="19"/>
+          <w:szCs w:val="19"/>
+          <w:lang w:val="en-US"/>
+        </w:rPr>
+        <w:t>Save changes</w:t>
+      </w:r>
+      <w:r>
+        <w:rPr>
+          <w:sz w:val="19"/>
+          <w:szCs w:val="19"/>
+          <w:lang w:val="en-US"/>
+        </w:rPr>
+        <w:t>.</w:t>
+      </w:r>
+    </w:p>
+    <w:p>
+      <w:pPr>
+        <w:numPr>
+          <w:ilvl w:val="0"/>
+          <w:numId w:val="13"/>
+        </w:numPr>
+        <w:rPr>
+          <w:sz w:val="19"/>
+          <w:szCs w:val="19"/>
+          <w:lang w:val="en-US"/>
+        </w:rPr>
+      </w:pPr>
+      <w:r>
+        <w:rPr>
+          <w:b/>
+          <w:bCs/>
+          <w:sz w:val="19"/>
+          <w:szCs w:val="19"/>
+          <w:lang w:val="en-US"/>
+        </w:rPr>
+        <w:t xml:space="preserve">Upload Civil Appeals Entry Form </w:t>
+      </w:r>
+    </w:p>
+    <w:p>
+      <w:pPr>
+        <w:ind w:left="720"/>
+        <w:rPr>
+          <w:sz w:val="19"/>
+          <w:szCs w:val="19"/>
+          <w:lang w:val="en-US"/>
+        </w:rPr>
+      </w:pPr>
+      <w:r>
+        <w:rPr>
+          <w:sz w:val="19"/>
+          <w:szCs w:val="19"/>
+          <w:lang w:val="en-US"/>
+        </w:rPr>
+        <w:t xml:space="preserve">Use </w:t>
+      </w:r>
+      <w:r>
+        <w:rPr>
+          <w:b/>
+          <w:bCs/>
+          <w:sz w:val="19"/>
+          <w:szCs w:val="19"/>
+          <w:lang w:val="en-US"/>
+        </w:rPr>
+        <w:t>Add Another Filing</w:t>
+      </w:r>
+      <w:r>
+        <w:rPr>
+          <w:sz w:val="19"/>
+          <w:szCs w:val="19"/>
+          <w:lang w:val="en-US"/>
+        </w:rPr>
+        <w:t xml:space="preserve"> again to attach </w:t>
+      </w:r>
+      <w:r>
+        <w:rPr>
+          <w:sz w:val="19"/>
+          <w:szCs w:val="19"/>
+          <w:lang w:val="en-US"/>
+        </w:rPr>
+        <w:t>the Civil Appeals Entry Form</w:t>
+      </w:r>
+      <w:r>
+        <w:rPr>
+          <w:sz w:val="19"/>
+          <w:szCs w:val="19"/>
+          <w:lang w:val="en-US"/>
+        </w:rPr>
+        <w:t xml:space="preserve">. </w:t>
+      </w:r>
+    </w:p>
+    <w:p>
+      <w:pPr>
+        <w:rPr>
+          <w:sz w:val="19"/>
+          <w:szCs w:val="19"/>
+        </w:rPr>
+      </w:pPr>
+    </w:p>
     <w:sectPr>
       <w:type w:val="continuous"/>
       <w:pgSz w:w="12240" w:h="15840"/>
@@ -564,6 +1969,173 @@
 <file path=word/numbering.xml><?xml version="1.0" encoding="utf-8"?>
 <w:numbering xmlns:wpc="http://schemas.microsoft.com/office/word/2010/wordprocessingCanvas" xmlns:cx="http://schemas.microsoft.com/office/drawing/2014/chartex" xmlns:cx1="http://schemas.microsoft.com/office/drawing/2015/9/8/chartex" xmlns:cx2="http://schemas.microsoft.com/office/drawing/2015/10/21/chartex" xmlns:cx3="http://schemas.microsoft.com/office/drawing/2016/5/9/chartex" xmlns:cx4="http://schemas.microsoft.com/office/drawing/2016/5/10/chartex" xmlns:cx5="http://schemas.microsoft.com/office/drawing/2016/5/11/chartex" xmlns:cx6="http://schemas.microsoft.com/office/drawing/2016/5/12/chartex" xmlns:cx7="http://schemas.microsoft.com/office/drawing/2016/5/13/chartex" xmlns:cx8="http://schemas.microsoft.com/office/drawing/2016/5/14/chartex" xmlns:mc="http://schemas.openxmlformats.org/markup-compatibility/2006" xmlns:aink="http://schemas.microsoft.com/office/drawing/2016/ink" xmlns:am3d="http://schemas.microsoft.com/office/drawing/2017/model3d" xmlns:o="urn:schemas-microsoft-com:office:office" xmlns:oel="http://schemas.microsoft.com/office/2019/extlst" xmlns:r="http://schemas.openxmlformats.org/officeDocument/2006/relationships" xmlns:m="http://schemas.openxmlformats.org/officeDocument/2006/math" xmlns:v="urn:schemas-microsoft-com:vml" xmlns:wp14="http://schemas.microsoft.com/office/word/2010/wordprocessingDrawing" xmlns:wp="http://schemas.openxmlformats.org/drawingml/2006/wordprocessingDrawing" xmlns:w10="urn:schemas-microsoft-com:office:word" xmlns:w="http://schemas.openxmlformats.org/wordprocessingml/2006/main" xmlns:w14="http://schemas.microsoft.com/office/word/2010/wordml" xmlns:w15="http://schemas.microsoft.com/office/word/2012/wordml" xmlns:w16cex="http://schemas.microsoft.com/office/word/2018/wordml/cex" xmlns:w16cid="http://schemas.microsoft.com/office/word/2016/wordml/cid" xmlns:w16="http://schemas.microsoft.com/office/word/2018/wordml" xmlns:w16du="http://schemas.microsoft.com/office/word/2023/wordml/word16du" xmlns:w16sdtdh="http://schemas.microsoft.com/office/word/2020/wordml/sdtdatahash" xmlns:w16se="http://schemas.microsoft.com/office/word/2015/wordml/symex" xmlns:wpg="http://schemas.microsoft.com/office/word/2010/wordprocessingGroup" xmlns:wpi="http://schemas.microsoft.com/office/word/2010/wordprocessingInk" xmlns:wne="http://schemas.microsoft.com/office/word/2006/wordml" xmlns:wps="http://schemas.microsoft.com/office/word/2010/wordprocessingShape" mc:Ignorable="w14 w15 w16se w16cid w16 w16cex w16sdtdh w16du wp14">
   <w:abstractNum w:abstractNumId="0" w15:restartNumberingAfterBreak="0">
+    <w:nsid w:val="00000001"/>
+    <w:multiLevelType w:val="hybridMultilevel"/>
+    <w:tmpl w:val="FFFFFFFF"/>
+    <w:lvl w:ilvl="0" w:tplc="00000001">
+      <w:start w:val="1"/>
+      <w:numFmt w:val="decimal"/>
+      <w:lvlText w:val="%1."/>
+      <w:lvlJc w:val="left"/>
+      <w:pPr>
+        <w:ind w:left="720" w:hanging="360"/>
+      </w:pPr>
+    </w:lvl>
+    <w:lvl w:ilvl="1" w:tplc="FFFFFFFF">
+      <w:numFmt w:val="decimal"/>
+      <w:lvlText w:val=""/>
+      <w:lvlJc w:val="left"/>
+    </w:lvl>
+    <w:lvl w:ilvl="2" w:tplc="FFFFFFFF">
+      <w:numFmt w:val="decimal"/>
+      <w:lvlText w:val=""/>
+      <w:lvlJc w:val="left"/>
+    </w:lvl>
+    <w:lvl w:ilvl="3" w:tplc="FFFFFFFF">
+      <w:numFmt w:val="decimal"/>
+      <w:lvlText w:val=""/>
+      <w:lvlJc w:val="left"/>
+    </w:lvl>
+    <w:lvl w:ilvl="4" w:tplc="FFFFFFFF">
+      <w:numFmt w:val="decimal"/>
+      <w:lvlText w:val=""/>
+      <w:lvlJc w:val="left"/>
+    </w:lvl>
+    <w:lvl w:ilvl="5" w:tplc="FFFFFFFF">
+      <w:numFmt w:val="decimal"/>
+      <w:lvlText w:val=""/>
+      <w:lvlJc w:val="left"/>
+    </w:lvl>
+    <w:lvl w:ilvl="6" w:tplc="FFFFFFFF">
+      <w:numFmt w:val="decimal"/>
+      <w:lvlText w:val=""/>
+      <w:lvlJc w:val="left"/>
+    </w:lvl>
+    <w:lvl w:ilvl="7" w:tplc="FFFFFFFF">
+      <w:numFmt w:val="decimal"/>
+      <w:lvlText w:val=""/>
+      <w:lvlJc w:val="left"/>
+    </w:lvl>
+    <w:lvl w:ilvl="8" w:tplc="FFFFFFFF">
+      <w:numFmt w:val="decimal"/>
+      <w:lvlText w:val=""/>
+      <w:lvlJc w:val="left"/>
+    </w:lvl>
+  </w:abstractNum>
+  <w:abstractNum w:abstractNumId="1" w15:restartNumberingAfterBreak="0">
+    <w:nsid w:val="11772576"/>
+    <w:multiLevelType w:val="hybridMultilevel"/>
+    <w:tmpl w:val="BA5008EA"/>
+    <w:lvl w:ilvl="0" w:tplc="04090001">
+      <w:start w:val="1"/>
+      <w:numFmt w:val="bullet"/>
+      <w:lvlText w:val=""/>
+      <w:lvlJc w:val="left"/>
+      <w:pPr>
+        <w:ind w:left="720" w:hanging="360"/>
+      </w:pPr>
+      <w:rPr>
+        <w:rFonts w:ascii="Symbol" w:hAnsi="Symbol" w:hint="default"/>
+      </w:rPr>
+    </w:lvl>
+    <w:lvl w:ilvl="1" w:tplc="04090003" w:tentative="1">
+      <w:start w:val="1"/>
+      <w:numFmt w:val="bullet"/>
+      <w:lvlText w:val="o"/>
+      <w:lvlJc w:val="left"/>
+      <w:pPr>
+        <w:ind w:left="1440" w:hanging="360"/>
+      </w:pPr>
+      <w:rPr>
+        <w:rFonts w:ascii="Courier New" w:hAnsi="Courier New" w:cs="Courier New" w:hint="default"/>
+      </w:rPr>
+    </w:lvl>
+    <w:lvl w:ilvl="2" w:tplc="04090005" w:tentative="1">
+      <w:start w:val="1"/>
+      <w:numFmt w:val="bullet"/>
+      <w:lvlText w:val=""/>
+      <w:lvlJc w:val="left"/>
+      <w:pPr>
+        <w:ind w:left="2160" w:hanging="360"/>
+      </w:pPr>
+      <w:rPr>
+        <w:rFonts w:ascii="Wingdings" w:hAnsi="Wingdings" w:hint="default"/>
+      </w:rPr>
+    </w:lvl>
+    <w:lvl w:ilvl="3" w:tplc="04090001" w:tentative="1">
+      <w:start w:val="1"/>
+      <w:numFmt w:val="bullet"/>
+      <w:lvlText w:val=""/>
+      <w:lvlJc w:val="left"/>
+      <w:pPr>
+        <w:ind w:left="2880" w:hanging="360"/>
+      </w:pPr>
+      <w:rPr>
+        <w:rFonts w:ascii="Symbol" w:hAnsi="Symbol" w:hint="default"/>
+      </w:rPr>
+    </w:lvl>
+    <w:lvl w:ilvl="4" w:tplc="04090003" w:tentative="1">
+      <w:start w:val="1"/>
+      <w:numFmt w:val="bullet"/>
+      <w:lvlText w:val="o"/>
+      <w:lvlJc w:val="left"/>
+      <w:pPr>
+        <w:ind w:left="3600" w:hanging="360"/>
+      </w:pPr>
+      <w:rPr>
+        <w:rFonts w:ascii="Courier New" w:hAnsi="Courier New" w:cs="Courier New" w:hint="default"/>
+      </w:rPr>
+    </w:lvl>
+    <w:lvl w:ilvl="5" w:tplc="04090005" w:tentative="1">
+      <w:start w:val="1"/>
+      <w:numFmt w:val="bullet"/>
+      <w:lvlText w:val=""/>
+      <w:lvlJc w:val="left"/>
+      <w:pPr>
+        <w:ind w:left="4320" w:hanging="360"/>
+      </w:pPr>
+      <w:rPr>
+        <w:rFonts w:ascii="Wingdings" w:hAnsi="Wingdings" w:hint="default"/>
+      </w:rPr>
+    </w:lvl>
+    <w:lvl w:ilvl="6" w:tplc="04090001" w:tentative="1">
+      <w:start w:val="1"/>
+      <w:numFmt w:val="bullet"/>
+      <w:lvlText w:val=""/>
+      <w:lvlJc w:val="left"/>
+      <w:pPr>
+        <w:ind w:left="5040" w:hanging="360"/>
+      </w:pPr>
+      <w:rPr>
+        <w:rFonts w:ascii="Symbol" w:hAnsi="Symbol" w:hint="default"/>
+      </w:rPr>
+    </w:lvl>
+    <w:lvl w:ilvl="7" w:tplc="04090003" w:tentative="1">
+      <w:start w:val="1"/>
+      <w:numFmt w:val="bullet"/>
+      <w:lvlText w:val="o"/>
+      <w:lvlJc w:val="left"/>
+      <w:pPr>
+        <w:ind w:left="5760" w:hanging="360"/>
+      </w:pPr>
+      <w:rPr>
+        <w:rFonts w:ascii="Courier New" w:hAnsi="Courier New" w:cs="Courier New" w:hint="default"/>
+      </w:rPr>
+    </w:lvl>
+    <w:lvl w:ilvl="8" w:tplc="04090005" w:tentative="1">
+      <w:start w:val="1"/>
+      <w:numFmt w:val="bullet"/>
+      <w:lvlText w:val=""/>
+      <w:lvlJc w:val="left"/>
+      <w:pPr>
+        <w:ind w:left="6480" w:hanging="360"/>
+      </w:pPr>
+      <w:rPr>
+        <w:rFonts w:ascii="Wingdings" w:hAnsi="Wingdings" w:hint="default"/>
+      </w:rPr>
+    </w:lvl>
+  </w:abstractNum>
+  <w:abstractNum w:abstractNumId="2" w15:restartNumberingAfterBreak="0">
     <w:nsid w:val="13F848C7"/>
     <w:multiLevelType w:val="hybridMultilevel"/>
     <w:tmpl w:val="36AA75D2"/>
@@ -652,7 +2224,7 @@
       </w:pPr>
     </w:lvl>
   </w:abstractNum>
-  <w:abstractNum w:abstractNumId="1" w15:restartNumberingAfterBreak="0">
+  <w:abstractNum w:abstractNumId="3" w15:restartNumberingAfterBreak="0">
     <w:nsid w:val="1FC0467F"/>
     <w:multiLevelType w:val="multilevel"/>
     <w:tmpl w:val="6F684C1C"/>
@@ -771,7 +2343,7 @@
       </w:rPr>
     </w:lvl>
   </w:abstractNum>
-  <w:abstractNum w:abstractNumId="2" w15:restartNumberingAfterBreak="0">
+  <w:abstractNum w:abstractNumId="4" w15:restartNumberingAfterBreak="0">
     <w:nsid w:val="24E9407D"/>
     <w:multiLevelType w:val="multilevel"/>
     <w:tmpl w:val="9ACAA976"/>
@@ -866,7 +2438,7 @@
       </w:pPr>
     </w:lvl>
   </w:abstractNum>
-  <w:abstractNum w:abstractNumId="3" w15:restartNumberingAfterBreak="0">
+  <w:abstractNum w:abstractNumId="5" w15:restartNumberingAfterBreak="0">
     <w:nsid w:val="2D5C61CF"/>
     <w:multiLevelType w:val="multilevel"/>
     <w:tmpl w:val="0C78B8B0"/>
@@ -985,7 +2557,7 @@
       </w:rPr>
     </w:lvl>
   </w:abstractNum>
-  <w:abstractNum w:abstractNumId="4" w15:restartNumberingAfterBreak="0">
+  <w:abstractNum w:abstractNumId="6" w15:restartNumberingAfterBreak="0">
     <w:nsid w:val="3FFE3326"/>
     <w:multiLevelType w:val="hybridMultilevel"/>
     <w:tmpl w:val="36AA75D2"/>
@@ -1074,7 +2646,120 @@
       </w:pPr>
     </w:lvl>
   </w:abstractNum>
-  <w:abstractNum w:abstractNumId="5" w15:restartNumberingAfterBreak="0">
+  <w:abstractNum w:abstractNumId="7" w15:restartNumberingAfterBreak="0">
+    <w:nsid w:val="42196A8A"/>
+    <w:multiLevelType w:val="multilevel"/>
+    <w:tmpl w:val="EAD208E8"/>
+    <w:lvl w:ilvl="0">
+      <w:start w:val="1"/>
+      <w:numFmt w:val="decimal"/>
+      <w:lvlText w:val="%1."/>
+      <w:lvlJc w:val="left"/>
+      <w:pPr>
+        <w:tabs>
+          <w:tab w:val="num" w:pos="720"/>
+        </w:tabs>
+        <w:ind w:left="720" w:hanging="360"/>
+      </w:pPr>
+    </w:lvl>
+    <w:lvl w:ilvl="1" w:tentative="1">
+      <w:start w:val="1"/>
+      <w:numFmt w:val="decimal"/>
+      <w:lvlText w:val="%2."/>
+      <w:lvlJc w:val="left"/>
+      <w:pPr>
+        <w:tabs>
+          <w:tab w:val="num" w:pos="1440"/>
+        </w:tabs>
+        <w:ind w:left="1440" w:hanging="360"/>
+      </w:pPr>
+    </w:lvl>
+    <w:lvl w:ilvl="2" w:tentative="1">
+      <w:start w:val="1"/>
+      <w:numFmt w:val="decimal"/>
+      <w:lvlText w:val="%3."/>
+      <w:lvlJc w:val="left"/>
+      <w:pPr>
+        <w:tabs>
+          <w:tab w:val="num" w:pos="2160"/>
+        </w:tabs>
+        <w:ind w:left="2160" w:hanging="360"/>
+      </w:pPr>
+    </w:lvl>
+    <w:lvl w:ilvl="3" w:tentative="1">
+      <w:start w:val="1"/>
+      <w:numFmt w:val="decimal"/>
+      <w:lvlText w:val="%4."/>
+      <w:lvlJc w:val="left"/>
+      <w:pPr>
+        <w:tabs>
+          <w:tab w:val="num" w:pos="2880"/>
+        </w:tabs>
+        <w:ind w:left="2880" w:hanging="360"/>
+      </w:pPr>
+    </w:lvl>
+    <w:lvl w:ilvl="4" w:tentative="1">
+      <w:start w:val="1"/>
+      <w:numFmt w:val="decimal"/>
+      <w:lvlText w:val="%5."/>
+      <w:lvlJc w:val="left"/>
+      <w:pPr>
+        <w:tabs>
+          <w:tab w:val="num" w:pos="3600"/>
+        </w:tabs>
+        <w:ind w:left="3600" w:hanging="360"/>
+      </w:pPr>
+    </w:lvl>
+    <w:lvl w:ilvl="5" w:tentative="1">
+      <w:start w:val="1"/>
+      <w:numFmt w:val="decimal"/>
+      <w:lvlText w:val="%6."/>
+      <w:lvlJc w:val="left"/>
+      <w:pPr>
+        <w:tabs>
+          <w:tab w:val="num" w:pos="4320"/>
+        </w:tabs>
+        <w:ind w:left="4320" w:hanging="360"/>
+      </w:pPr>
+    </w:lvl>
+    <w:lvl w:ilvl="6" w:tentative="1">
+      <w:start w:val="1"/>
+      <w:numFmt w:val="decimal"/>
+      <w:lvlText w:val="%7."/>
+      <w:lvlJc w:val="left"/>
+      <w:pPr>
+        <w:tabs>
+          <w:tab w:val="num" w:pos="5040"/>
+        </w:tabs>
+        <w:ind w:left="5040" w:hanging="360"/>
+      </w:pPr>
+    </w:lvl>
+    <w:lvl w:ilvl="7" w:tentative="1">
+      <w:start w:val="1"/>
+      <w:numFmt w:val="decimal"/>
+      <w:lvlText w:val="%8."/>
+      <w:lvlJc w:val="left"/>
+      <w:pPr>
+        <w:tabs>
+          <w:tab w:val="num" w:pos="5760"/>
+        </w:tabs>
+        <w:ind w:left="5760" w:hanging="360"/>
+      </w:pPr>
+    </w:lvl>
+    <w:lvl w:ilvl="8" w:tentative="1">
+      <w:start w:val="1"/>
+      <w:numFmt w:val="decimal"/>
+      <w:lvlText w:val="%9."/>
+      <w:lvlJc w:val="left"/>
+      <w:pPr>
+        <w:tabs>
+          <w:tab w:val="num" w:pos="6480"/>
+        </w:tabs>
+        <w:ind w:left="6480" w:hanging="360"/>
+      </w:pPr>
+    </w:lvl>
+  </w:abstractNum>
+  <w:abstractNum w:abstractNumId="8" w15:restartNumberingAfterBreak="0">
     <w:nsid w:val="444C6AAF"/>
     <w:multiLevelType w:val="multilevel"/>
     <w:tmpl w:val="19BE1666"/>
@@ -1193,7 +2878,7 @@
       </w:rPr>
     </w:lvl>
   </w:abstractNum>
-  <w:abstractNum w:abstractNumId="6" w15:restartNumberingAfterBreak="0">
+  <w:abstractNum w:abstractNumId="9" w15:restartNumberingAfterBreak="0">
     <w:nsid w:val="5390139C"/>
     <w:multiLevelType w:val="multilevel"/>
     <w:tmpl w:val="0958F450"/>
@@ -1312,7 +2997,7 @@
       </w:rPr>
     </w:lvl>
   </w:abstractNum>
-  <w:abstractNum w:abstractNumId="7" w15:restartNumberingAfterBreak="0">
+  <w:abstractNum w:abstractNumId="10" w15:restartNumberingAfterBreak="0">
     <w:nsid w:val="59CF2E90"/>
     <w:multiLevelType w:val="hybridMultilevel"/>
     <w:tmpl w:val="36AA75D2"/>
@@ -1401,7 +3086,7 @@
       </w:pPr>
     </w:lvl>
   </w:abstractNum>
-  <w:abstractNum w:abstractNumId="8" w15:restartNumberingAfterBreak="0">
+  <w:abstractNum w:abstractNumId="11" w15:restartNumberingAfterBreak="0">
     <w:nsid w:val="62470958"/>
     <w:multiLevelType w:val="multilevel"/>
     <w:tmpl w:val="2A4AD5E4"/>
@@ -1520,7 +3205,7 @@
       </w:rPr>
     </w:lvl>
   </w:abstractNum>
-  <w:abstractNum w:abstractNumId="9" w15:restartNumberingAfterBreak="0">
+  <w:abstractNum w:abstractNumId="12" w15:restartNumberingAfterBreak="0">
     <w:nsid w:val="70F12DF3"/>
     <w:multiLevelType w:val="multilevel"/>
     <w:tmpl w:val="11EAA22A"/>
@@ -1640,36 +3325,53 @@
     </w:lvl>
   </w:abstractNum>
   <w:num w:numId="1" w16cid:durableId="1528174101">
+    <w:abstractNumId w:val="9"/>
+  </w:num>
+  <w:num w:numId="2" w16cid:durableId="661155244">
+    <w:abstractNumId w:val="5"/>
+  </w:num>
+  <w:num w:numId="3" w16cid:durableId="1202398072">
+    <w:abstractNumId w:val="11"/>
+  </w:num>
+  <w:num w:numId="4" w16cid:durableId="1367368348">
+    <w:abstractNumId w:val="3"/>
+  </w:num>
+  <w:num w:numId="5" w16cid:durableId="1001659620">
+    <w:abstractNumId w:val="4"/>
+  </w:num>
+  <w:num w:numId="6" w16cid:durableId="1667634773">
+    <w:abstractNumId w:val="12"/>
+  </w:num>
+  <w:num w:numId="7" w16cid:durableId="322977979">
+    <w:abstractNumId w:val="8"/>
+  </w:num>
+  <w:num w:numId="8" w16cid:durableId="1317955625">
+    <w:abstractNumId w:val="2"/>
+  </w:num>
+  <w:num w:numId="9" w16cid:durableId="323317406">
     <w:abstractNumId w:val="6"/>
   </w:num>
-  <w:num w:numId="2" w16cid:durableId="661155244">
-    <w:abstractNumId w:val="3"/>
+  <w:num w:numId="10" w16cid:durableId="1828665614">
+    <w:abstractNumId w:val="10"/>
   </w:num>
-  <w:num w:numId="3" w16cid:durableId="1202398072">
-    <w:abstractNumId w:val="8"/>
-  </w:num>
-  <w:num w:numId="4" w16cid:durableId="1367368348">
+  <w:num w:numId="11" w16cid:durableId="1554317592">
     <w:abstractNumId w:val="1"/>
   </w:num>
-  <w:num w:numId="5" w16cid:durableId="1001659620">
-    <w:abstractNumId w:val="2"/>
+  <w:num w:numId="12" w16cid:durableId="386881369">
+    <w:abstractNumId w:val="7"/>
   </w:num>
-  <w:num w:numId="6" w16cid:durableId="1667634773">
-    <w:abstractNumId w:val="9"/>
-  </w:num>
-  <w:num w:numId="7" w16cid:durableId="322977979">
-    <w:abstractNumId w:val="5"/>
-  </w:num>
-  <w:num w:numId="8" w16cid:durableId="1317955625">
+  <w:num w:numId="13" w16cid:durableId="1838184733">
     <w:abstractNumId w:val="0"/>
   </w:num>
-  <w:num w:numId="9" w16cid:durableId="323317406">
-    <w:abstractNumId w:val="4"/>
-  </w:num>
-  <w:num w:numId="10" w16cid:durableId="1828665614">
-    <w:abstractNumId w:val="7"/>
-  </w:num>
 </w:numbering>
+</file>
+
+<file path=word/people.xml><?xml version="1.0" encoding="utf-8"?>
+<w15:people xmlns:wpc="http://schemas.microsoft.com/office/word/2010/wordprocessingCanvas" xmlns:cx="http://schemas.microsoft.com/office/drawing/2014/chartex" xmlns:cx1="http://schemas.microsoft.com/office/drawing/2015/9/8/chartex" xmlns:cx2="http://schemas.microsoft.com/office/drawing/2015/10/21/chartex" xmlns:cx3="http://schemas.microsoft.com/office/drawing/2016/5/9/chartex" xmlns:cx4="http://schemas.microsoft.com/office/drawing/2016/5/10/chartex" xmlns:cx5="http://schemas.microsoft.com/office/drawing/2016/5/11/chartex" xmlns:cx6="http://schemas.microsoft.com/office/drawing/2016/5/12/chartex" xmlns:cx7="http://schemas.microsoft.com/office/drawing/2016/5/13/chartex" xmlns:cx8="http://schemas.microsoft.com/office/drawing/2016/5/14/chartex" xmlns:mc="http://schemas.openxmlformats.org/markup-compatibility/2006" xmlns:aink="http://schemas.microsoft.com/office/drawing/2016/ink" xmlns:am3d="http://schemas.microsoft.com/office/drawing/2017/model3d" xmlns:o="urn:schemas-microsoft-com:office:office" xmlns:oel="http://schemas.microsoft.com/office/2019/extlst" xmlns:r="http://schemas.openxmlformats.org/officeDocument/2006/relationships" xmlns:m="http://schemas.openxmlformats.org/officeDocument/2006/math" xmlns:v="urn:schemas-microsoft-com:vml" xmlns:wp14="http://schemas.microsoft.com/office/word/2010/wordprocessingDrawing" xmlns:wp="http://schemas.openxmlformats.org/drawingml/2006/wordprocessingDrawing" xmlns:w10="urn:schemas-microsoft-com:office:word" xmlns:w="http://schemas.openxmlformats.org/wordprocessingml/2006/main" xmlns:w14="http://schemas.microsoft.com/office/word/2010/wordml" xmlns:w15="http://schemas.microsoft.com/office/word/2012/wordml" xmlns:w16cex="http://schemas.microsoft.com/office/word/2018/wordml/cex" xmlns:w16cid="http://schemas.microsoft.com/office/word/2016/wordml/cid" xmlns:w16="http://schemas.microsoft.com/office/word/2018/wordml" xmlns:w16du="http://schemas.microsoft.com/office/word/2023/wordml/word16du" xmlns:w16sdtdh="http://schemas.microsoft.com/office/word/2020/wordml/sdtdatahash" xmlns:w16se="http://schemas.microsoft.com/office/word/2015/wordml/symex" xmlns:wpg="http://schemas.microsoft.com/office/word/2010/wordprocessingGroup" xmlns:wpi="http://schemas.microsoft.com/office/word/2010/wordprocessingInk" xmlns:wne="http://schemas.microsoft.com/office/word/2006/wordml" xmlns:wps="http://schemas.microsoft.com/office/word/2010/wordprocessingShape" mc:Ignorable="w14 w15 w16se w16cid w16 w16cex w16sdtdh w16du wp14">
+  <w15:person w15:author="Lynch, Kathryn">
+    <w15:presenceInfo w15:providerId="AD" w15:userId="S::nkl09456@su.suffolk.edu::8e2a41cf-05fd-48d9-bed4-bcfa85c811bd"/>
+  </w15:person>
+</w15:people>
 </file>
 
 <file path=word/styles.xml><?xml version="1.0" encoding="utf-8"?>
@@ -2277,7 +3979,6 @@
   <w:style w:type="character" w:default="1" w:styleId="DefaultParagraphFont">
     <w:name w:val="Default Paragraph Font"/>
     <w:uiPriority w:val="1"/>
-    <w:semiHidden/>
     <w:unhideWhenUsed/>
   </w:style>
   <w:style w:type="table" w:default="1" w:styleId="TableNormal">

</xml_diff>